<commit_message>
Second Week Second commit
</commit_message>
<xml_diff>
--- a/06052019yamonezin.docx
+++ b/06052019yamonezin.docx
@@ -560,6 +560,14 @@
                 <w:bCs/>
               </w:rPr>
             </w:pPr>
+            <w:r>
+              <w:rPr>
+                <w:rFonts w:ascii="Arial" w:hAnsi="Arial" w:cs="Arial"/>
+                <w:b/>
+                <w:bCs/>
+              </w:rPr>
+              <w:t>7.05.2019</w:t>
+            </w:r>
           </w:p>
         </w:tc>
         <w:tc>
@@ -574,6 +582,82 @@
                 <w:bCs/>
               </w:rPr>
             </w:pPr>
+            <w:r>
+              <w:rPr>
+                <w:rFonts w:ascii="Arial" w:hAnsi="Arial" w:cs="Arial"/>
+                <w:b/>
+                <w:bCs/>
+              </w:rPr>
+              <w:t>1.Refactor Java Assignment(File directory manager)</w:t>
+            </w:r>
+          </w:p>
+          <w:p>
+            <w:pPr>
+              <w:rPr>
+                <w:rFonts w:ascii="Arial" w:hAnsi="Arial" w:cs="Arial"/>
+                <w:b/>
+                <w:bCs/>
+              </w:rPr>
+            </w:pPr>
+            <w:r>
+              <w:rPr>
+                <w:rFonts w:ascii="Arial" w:hAnsi="Arial" w:cs="Arial"/>
+                <w:b/>
+                <w:bCs/>
+              </w:rPr>
+              <w:t>2.Code Review</w:t>
+            </w:r>
+          </w:p>
+          <w:p>
+            <w:pPr>
+              <w:rPr>
+                <w:rFonts w:ascii="Arial" w:hAnsi="Arial" w:cs="Arial"/>
+                <w:b/>
+                <w:bCs/>
+              </w:rPr>
+            </w:pPr>
+            <w:r>
+              <w:rPr>
+                <w:rFonts w:ascii="Arial" w:hAnsi="Arial" w:cs="Arial"/>
+                <w:b/>
+                <w:bCs/>
+              </w:rPr>
+              <w:t>3.Maven setup</w:t>
+            </w:r>
+          </w:p>
+          <w:p>
+            <w:pPr>
+              <w:rPr>
+                <w:rFonts w:ascii="Arial" w:hAnsi="Arial" w:cs="Arial"/>
+                <w:b/>
+                <w:bCs/>
+              </w:rPr>
+            </w:pPr>
+            <w:r>
+              <w:rPr>
+                <w:rFonts w:ascii="Arial" w:hAnsi="Arial" w:cs="Arial"/>
+                <w:b/>
+                <w:bCs/>
+              </w:rPr>
+              <w:t>4.Team meeting</w:t>
+            </w:r>
+          </w:p>
+          <w:p>
+            <w:pPr>
+              <w:rPr>
+                <w:rFonts w:ascii="Arial" w:hAnsi="Arial" w:cs="Arial"/>
+                <w:b/>
+                <w:bCs/>
+              </w:rPr>
+            </w:pPr>
+            <w:r>
+              <w:rPr>
+                <w:rFonts w:ascii="Arial" w:hAnsi="Arial" w:cs="Arial"/>
+                <w:b/>
+                <w:bCs/>
+              </w:rPr>
+              <w:t>5.Test  bizleap HR software with test scripts</w:t>
+            </w:r>
           </w:p>
         </w:tc>
         <w:tc>
@@ -588,6 +672,14 @@
                 <w:bCs/>
               </w:rPr>
             </w:pPr>
+            <w:r>
+              <w:rPr>
+                <w:rFonts w:ascii="Arial" w:hAnsi="Arial" w:cs="Arial"/>
+                <w:b/>
+                <w:bCs/>
+              </w:rPr>
+              <w:t xml:space="preserve">                 Done </w:t>
+            </w:r>
           </w:p>
         </w:tc>
         <w:tc>
@@ -629,6 +721,7 @@
                 <w:b/>
                 <w:bCs/>
               </w:rPr>
+              <w:lastRenderedPageBreak/>
               <w:t>3</w:t>
             </w:r>
           </w:p>

</xml_diff>

<commit_message>
Second Week Third Commit
</commit_message>
<xml_diff>
--- a/06052019yamonezin.docx
+++ b/06052019yamonezin.docx
@@ -49,7 +49,25 @@
           <w:sz w:val="24"/>
           <w:szCs w:val="24"/>
         </w:rPr>
-        <w:t xml:space="preserve">The purpose of this form is to maintain a brief memo of student’s progress and supervisor reviews. The supervisor who monitors the student's performance during this period should fill out the form and mail this form to the UCSY supervisor or place it in a sealed enveloped and give it to the student to bring it back to the UCSY.   </w:t>
+        <w:t xml:space="preserve">The purpose of this form is to maintain a brief memo of student’s progress and supervisor reviews. The supervisor who monitors the student's performance during this period should fill out the form and mail this form to the UCSY supervisor or place it in a sealed </w:t>
+      </w:r>
+      <w:proofErr w:type="spellStart"/>
+      <w:r>
+        <w:rPr>
+          <w:rFonts w:ascii="Arial" w:hAnsi="Arial" w:cs="Arial"/>
+          <w:sz w:val="24"/>
+          <w:szCs w:val="24"/>
+        </w:rPr>
+        <w:t>enveloped</w:t>
+      </w:r>
+      <w:proofErr w:type="spellEnd"/>
+      <w:r>
+        <w:rPr>
+          <w:rFonts w:ascii="Arial" w:hAnsi="Arial" w:cs="Arial"/>
+          <w:sz w:val="24"/>
+          <w:szCs w:val="24"/>
+        </w:rPr>
+        <w:t xml:space="preserve"> and give it to the student to bring it back to the UCSY.   </w:t>
       </w:r>
     </w:p>
     <w:p>
@@ -78,13 +96,23 @@
         </w:rPr>
         <w:t xml:space="preserve">Company/Organization Name:  </w:t>
       </w:r>
+      <w:proofErr w:type="spellStart"/>
       <w:r>
         <w:rPr>
           <w:rFonts w:ascii="Arial" w:hAnsi="Arial" w:cs="Arial"/>
           <w:sz w:val="24"/>
           <w:szCs w:val="24"/>
         </w:rPr>
-        <w:t>BizLeap Technology</w:t>
+        <w:t>BizLeap</w:t>
+      </w:r>
+      <w:proofErr w:type="spellEnd"/>
+      <w:r>
+        <w:rPr>
+          <w:rFonts w:ascii="Arial" w:hAnsi="Arial" w:cs="Arial"/>
+          <w:sz w:val="24"/>
+          <w:szCs w:val="24"/>
+        </w:rPr>
+        <w:t xml:space="preserve"> Technology</w:t>
       </w:r>
     </w:p>
     <w:p>
@@ -202,11 +230,11 @@
         <w:tblLook w:val="04A0"/>
       </w:tblPr>
       <w:tblGrid>
-        <w:gridCol w:w="703"/>
-        <w:gridCol w:w="1530"/>
-        <w:gridCol w:w="3274"/>
-        <w:gridCol w:w="2677"/>
-        <w:gridCol w:w="1392"/>
+        <w:gridCol w:w="700"/>
+        <w:gridCol w:w="1523"/>
+        <w:gridCol w:w="3311"/>
+        <w:gridCol w:w="2653"/>
+        <w:gridCol w:w="1389"/>
       </w:tblGrid>
       <w:tr>
         <w:trPr>
@@ -477,7 +505,25 @@
                 <w:b/>
                 <w:bCs/>
               </w:rPr>
-              <w:t>4. Discuss about Bizleap products(Human Resource Management System, Sales and Distribution Management System)</w:t>
+              <w:t xml:space="preserve">4. Discuss about </w:t>
+            </w:r>
+            <w:proofErr w:type="spellStart"/>
+            <w:r>
+              <w:rPr>
+                <w:rFonts w:ascii="Arial" w:hAnsi="Arial" w:cs="Arial"/>
+                <w:b/>
+                <w:bCs/>
+              </w:rPr>
+              <w:t>Bizleap</w:t>
+            </w:r>
+            <w:proofErr w:type="spellEnd"/>
+            <w:r>
+              <w:rPr>
+                <w:rFonts w:ascii="Arial" w:hAnsi="Arial" w:cs="Arial"/>
+                <w:b/>
+                <w:bCs/>
+              </w:rPr>
+              <w:t xml:space="preserve"> products(Human Resource Management System, Sales and Distribution Management System)</w:t>
             </w:r>
           </w:p>
         </w:tc>
@@ -656,7 +702,25 @@
                 <w:b/>
                 <w:bCs/>
               </w:rPr>
-              <w:t>5.Test  bizleap HR software with test scripts</w:t>
+              <w:t xml:space="preserve">5.Test  </w:t>
+            </w:r>
+            <w:proofErr w:type="spellStart"/>
+            <w:r>
+              <w:rPr>
+                <w:rFonts w:ascii="Arial" w:hAnsi="Arial" w:cs="Arial"/>
+                <w:b/>
+                <w:bCs/>
+              </w:rPr>
+              <w:t>bizleap</w:t>
+            </w:r>
+            <w:proofErr w:type="spellEnd"/>
+            <w:r>
+              <w:rPr>
+                <w:rFonts w:ascii="Arial" w:hAnsi="Arial" w:cs="Arial"/>
+                <w:b/>
+                <w:bCs/>
+              </w:rPr>
+              <w:t xml:space="preserve"> HR software with test scripts</w:t>
             </w:r>
           </w:p>
         </w:tc>
@@ -739,6 +803,14 @@
                 <w:bCs/>
               </w:rPr>
             </w:pPr>
+            <w:r>
+              <w:rPr>
+                <w:rFonts w:ascii="Arial" w:hAnsi="Arial" w:cs="Arial"/>
+                <w:b/>
+                <w:bCs/>
+              </w:rPr>
+              <w:t>8.5.2019</w:t>
+            </w:r>
           </w:p>
         </w:tc>
         <w:tc>
@@ -753,6 +825,66 @@
                 <w:bCs/>
               </w:rPr>
             </w:pPr>
+            <w:r>
+              <w:rPr>
+                <w:rFonts w:ascii="Arial" w:hAnsi="Arial" w:cs="Arial"/>
+                <w:b/>
+                <w:bCs/>
+              </w:rPr>
+              <w:t>1.Java Assignment(Month Map Manager)</w:t>
+            </w:r>
+          </w:p>
+          <w:p>
+            <w:pPr>
+              <w:rPr>
+                <w:rFonts w:ascii="Arial" w:hAnsi="Arial" w:cs="Arial"/>
+                <w:b/>
+                <w:bCs/>
+              </w:rPr>
+            </w:pPr>
+            <w:r>
+              <w:rPr>
+                <w:rFonts w:ascii="Arial" w:hAnsi="Arial" w:cs="Arial"/>
+                <w:b/>
+                <w:bCs/>
+              </w:rPr>
+              <w:t>2.Code Review</w:t>
+            </w:r>
+          </w:p>
+          <w:p>
+            <w:pPr>
+              <w:rPr>
+                <w:rFonts w:ascii="Arial" w:hAnsi="Arial" w:cs="Arial"/>
+                <w:b/>
+                <w:bCs/>
+              </w:rPr>
+            </w:pPr>
+            <w:r>
+              <w:rPr>
+                <w:rFonts w:ascii="Arial" w:hAnsi="Arial" w:cs="Arial"/>
+                <w:b/>
+                <w:bCs/>
+              </w:rPr>
+              <w:t xml:space="preserve">3. Test  </w:t>
+            </w:r>
+            <w:proofErr w:type="spellStart"/>
+            <w:r>
+              <w:rPr>
+                <w:rFonts w:ascii="Arial" w:hAnsi="Arial" w:cs="Arial"/>
+                <w:b/>
+                <w:bCs/>
+              </w:rPr>
+              <w:t>bizleap</w:t>
+            </w:r>
+            <w:proofErr w:type="spellEnd"/>
+            <w:r>
+              <w:rPr>
+                <w:rFonts w:ascii="Arial" w:hAnsi="Arial" w:cs="Arial"/>
+                <w:b/>
+                <w:bCs/>
+              </w:rPr>
+              <w:t xml:space="preserve"> HR software with test scripts</w:t>
+            </w:r>
           </w:p>
           <w:p>
             <w:pPr>

</xml_diff>